<commit_message>
Finalização do TCC para a capa dura.
Finalização do TCC para a capa dura.
</commit_message>
<xml_diff>
--- a/documents/life_cycle/Capa Dura/ficha_catalográfica.docx
+++ b/documents/life_cycle/Capa Dura/ficha_catalográfica.docx
@@ -3,6 +3,8 @@
 <w:document xmlns:wpc="http://schemas.microsoft.com/office/word/2010/wordprocessingCanvas" xmlns:mc="http://schemas.openxmlformats.org/markup-compatibility/2006" xmlns:o="urn:schemas-microsoft-com:office:office" xmlns:r="http://schemas.openxmlformats.org/officeDocument/2006/relationships" xmlns:m="http://schemas.openxmlformats.org/officeDocument/2006/math" xmlns:v="urn:schemas-microsoft-com:vml" xmlns:wp14="http://schemas.microsoft.com/office/word/2010/wordprocessingDrawing" xmlns:wp="http://schemas.openxmlformats.org/drawingml/2006/wordprocessingDrawing" xmlns:w10="urn:schemas-microsoft-com:office:word" xmlns:w="http://schemas.openxmlformats.org/wordprocessingml/2006/main" xmlns:w14="http://schemas.microsoft.com/office/word/2010/wordml" xmlns:wpg="http://schemas.microsoft.com/office/word/2010/wordprocessingGroup" xmlns:wpi="http://schemas.microsoft.com/office/word/2010/wordprocessingInk" xmlns:wne="http://schemas.microsoft.com/office/word/2006/wordml" xmlns:wps="http://schemas.microsoft.com/office/word/2010/wordprocessingShape" mc:Ignorable="w14 wp14">
   <w:body>
     <w:p>
+      <w:bookmarkStart w:id="0" w:name="_GoBack"/>
+      <w:bookmarkEnd w:id="0"/>
       <w:r>
         <w:rPr>
           <w:rFonts w:ascii="Times New Roman" w:hAnsi="Times New Roman" w:cs="Times New Roman"/>
@@ -15,7 +17,7 @@
               <wp:anchor distT="0" distB="0" distL="114300" distR="114300" simplePos="0" relativeHeight="251659264" behindDoc="0" locked="0" layoutInCell="1" allowOverlap="1">
                 <wp:simplePos x="0" y="0"/>
                 <wp:positionH relativeFrom="column">
-                  <wp:posOffset>396240</wp:posOffset>
+                  <wp:posOffset>-3810</wp:posOffset>
                 </wp:positionH>
                 <wp:positionV relativeFrom="paragraph">
                   <wp:posOffset>5891530</wp:posOffset>
@@ -166,29 +168,17 @@
                                 <w:rFonts w:ascii="Times New Roman" w:hAnsi="Times New Roman"/>
                               </w:rPr>
                             </w:pPr>
-                            <w:proofErr w:type="spellStart"/>
-                            <w:proofErr w:type="gramStart"/>
-                            <w:r>
-                              <w:rPr>
-                                <w:rFonts w:ascii="Times New Roman" w:hAnsi="Times New Roman"/>
-                                <w:b/>
-                                <w:color w:val="FF0000"/>
-                              </w:rPr>
-                              <w:t>QTDFOLHAS</w:t>
-                            </w:r>
-                            <w:r>
-                              <w:rPr>
-                                <w:rFonts w:ascii="Times New Roman" w:hAnsi="Times New Roman"/>
-                              </w:rPr>
-                              <w:t>f</w:t>
-                            </w:r>
-                            <w:proofErr w:type="spellEnd"/>
-                            <w:proofErr w:type="gramEnd"/>
-                            <w:r>
-                              <w:rPr>
-                                <w:rFonts w:ascii="Times New Roman" w:hAnsi="Times New Roman"/>
-                              </w:rPr>
-                              <w:t>.</w:t>
+                            <w:r>
+                              <w:rPr>
+                                <w:rFonts w:ascii="Times New Roman" w:hAnsi="Times New Roman"/>
+                              </w:rPr>
+                              <w:t>146</w:t>
+                            </w:r>
+                            <w:r>
+                              <w:rPr>
+                                <w:rFonts w:ascii="Times New Roman" w:hAnsi="Times New Roman"/>
+                              </w:rPr>
+                              <w:t>f.</w:t>
                             </w:r>
                           </w:p>
                           <w:p>
@@ -226,15 +216,7 @@
                               <w:rPr>
                                 <w:rFonts w:ascii="Times New Roman" w:hAnsi="Times New Roman"/>
                               </w:rPr>
-                              <w:t xml:space="preserve"> Universidade do Vale do Sapuca</w:t>
-                            </w:r>
-                            <w:bookmarkStart w:id="0" w:name="_GoBack"/>
-                            <w:bookmarkEnd w:id="0"/>
-                            <w:r>
-                              <w:rPr>
-                                <w:rFonts w:ascii="Times New Roman" w:hAnsi="Times New Roman"/>
-                              </w:rPr>
-                              <w:t>í</w:t>
+                              <w:t xml:space="preserve"> Universidade do Vale do Sapucaí</w:t>
                             </w:r>
                             <w:r>
                               <w:rPr>
@@ -391,7 +373,7 @@
                 <v:stroke joinstyle="miter"/>
                 <v:path gradientshapeok="t" o:connecttype="rect"/>
               </v:shapetype>
-              <v:shape id="Caixa de texto 3" o:spid="_x0000_s1026" type="#_x0000_t202" style="position:absolute;margin-left:31.2pt;margin-top:463.9pt;width:438.75pt;height:234.05pt;z-index:251659264;visibility:visible;mso-wrap-style:square;mso-width-percent:0;mso-height-percent:0;mso-wrap-distance-left:9pt;mso-wrap-distance-top:0;mso-wrap-distance-right:9pt;mso-wrap-distance-bottom:0;mso-position-horizontal:absolute;mso-position-horizontal-relative:text;mso-position-vertical:absolute;mso-position-vertical-relative:text;mso-width-percent:0;mso-height-percent:0;mso-width-relative:page;mso-height-relative:page;v-text-anchor:top" o:gfxdata="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" filled="f" strokeweight=".06pt">
+              <v:shape id="Caixa de texto 3" o:spid="_x0000_s1026" type="#_x0000_t202" style="position:absolute;margin-left:-.3pt;margin-top:463.9pt;width:438.75pt;height:234.05pt;z-index:251659264;visibility:visible;mso-wrap-style:square;mso-width-percent:0;mso-height-percent:0;mso-wrap-distance-left:9pt;mso-wrap-distance-top:0;mso-wrap-distance-right:9pt;mso-wrap-distance-bottom:0;mso-position-horizontal:absolute;mso-position-horizontal-relative:text;mso-position-vertical:absolute;mso-position-vertical-relative:text;mso-width-percent:0;mso-height-percent:0;mso-width-relative:page;mso-height-relative:page;v-text-anchor:top" o:gfxdata="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" filled="f" strokeweight=".06pt">
                 <v:textbox style="mso-fit-shape-to-text:t" inset="0,0,0,0">
                   <w:txbxContent>
                     <w:p>
@@ -514,29 +496,17 @@
                           <w:rFonts w:ascii="Times New Roman" w:hAnsi="Times New Roman"/>
                         </w:rPr>
                       </w:pPr>
-                      <w:proofErr w:type="spellStart"/>
-                      <w:proofErr w:type="gramStart"/>
-                      <w:r>
-                        <w:rPr>
-                          <w:rFonts w:ascii="Times New Roman" w:hAnsi="Times New Roman"/>
-                          <w:b/>
-                          <w:color w:val="FF0000"/>
-                        </w:rPr>
-                        <w:t>QTDFOLHAS</w:t>
-                      </w:r>
-                      <w:r>
-                        <w:rPr>
-                          <w:rFonts w:ascii="Times New Roman" w:hAnsi="Times New Roman"/>
-                        </w:rPr>
-                        <w:t>f</w:t>
-                      </w:r>
-                      <w:proofErr w:type="spellEnd"/>
-                      <w:proofErr w:type="gramEnd"/>
-                      <w:r>
-                        <w:rPr>
-                          <w:rFonts w:ascii="Times New Roman" w:hAnsi="Times New Roman"/>
-                        </w:rPr>
-                        <w:t>.</w:t>
+                      <w:r>
+                        <w:rPr>
+                          <w:rFonts w:ascii="Times New Roman" w:hAnsi="Times New Roman"/>
+                        </w:rPr>
+                        <w:t>146</w:t>
+                      </w:r>
+                      <w:r>
+                        <w:rPr>
+                          <w:rFonts w:ascii="Times New Roman" w:hAnsi="Times New Roman"/>
+                        </w:rPr>
+                        <w:t>f.</w:t>
                       </w:r>
                     </w:p>
                     <w:p>
@@ -574,15 +544,7 @@
                         <w:rPr>
                           <w:rFonts w:ascii="Times New Roman" w:hAnsi="Times New Roman"/>
                         </w:rPr>
-                        <w:t xml:space="preserve"> Universidade do Vale do Sapuca</w:t>
-                      </w:r>
-                      <w:bookmarkStart w:id="1" w:name="_GoBack"/>
-                      <w:bookmarkEnd w:id="1"/>
-                      <w:r>
-                        <w:rPr>
-                          <w:rFonts w:ascii="Times New Roman" w:hAnsi="Times New Roman"/>
-                        </w:rPr>
-                        <w:t>í</w:t>
+                        <w:t xml:space="preserve"> Universidade do Vale do Sapucaí</w:t>
                       </w:r>
                       <w:r>
                         <w:rPr>

</xml_diff>